<commit_message>
created base mvc app
</commit_message>
<xml_diff>
--- a/Snowboard Community Project Requirements Doc.docx
+++ b/Snowboard Community Project Requirements Doc.docx
@@ -298,7 +298,7 @@
           <w:sz w:val="22"/>
           <w:shd w:fill="auto" w:val="clear"/>
         </w:rPr>
-        <w:t xml:space="preserve">Using external api, display relevant information and snow reports for specific ski resorts</w:t>
+        <w:t xml:space="preserve">Using external basic weather api, display 7 day foracst for the desired resort </w:t>
       </w:r>
     </w:p>
     <w:p>
@@ -1496,13 +1496,139 @@
         <w:jc w:val="left"/>
         <w:rPr>
           <w:rFonts w:ascii="Arial" w:hAnsi="Arial" w:cs="Arial" w:eastAsia="Arial"/>
-          <w:color w:val="auto"/>
-          <w:spacing w:val="0"/>
-          <w:position w:val="0"/>
-          <w:sz w:val="22"/>
-          <w:shd w:fill="auto" w:val="clear"/>
-        </w:rPr>
-      </w:pPr>
+          <w:i/>
+          <w:color w:val="auto"/>
+          <w:spacing w:val="0"/>
+          <w:position w:val="0"/>
+          <w:sz w:val="22"/>
+          <w:shd w:fill="auto" w:val="clear"/>
+        </w:rPr>
+      </w:pPr>
+    </w:p>
+    <w:p>
+      <w:pPr>
+        <w:numPr>
+          <w:ilvl w:val="0"/>
+          <w:numId w:val="32"/>
+        </w:numPr>
+        <w:spacing w:before="0" w:after="0" w:line="276"/>
+        <w:ind w:right="0" w:left="720" w:hanging="360"/>
+        <w:jc w:val="left"/>
+        <w:rPr>
+          <w:rFonts w:ascii="Arial" w:hAnsi="Arial" w:cs="Arial" w:eastAsia="Arial"/>
+          <w:i/>
+          <w:color w:val="auto"/>
+          <w:spacing w:val="0"/>
+          <w:position w:val="0"/>
+          <w:sz w:val="22"/>
+          <w:shd w:fill="auto" w:val="clear"/>
+        </w:rPr>
+      </w:pPr>
+      <w:r>
+        <w:rPr>
+          <w:rFonts w:ascii="Arial" w:hAnsi="Arial" w:cs="Arial" w:eastAsia="Arial"/>
+          <w:color w:val="auto"/>
+          <w:spacing w:val="0"/>
+          <w:position w:val="0"/>
+          <w:sz w:val="22"/>
+          <w:shd w:fill="auto" w:val="clear"/>
+        </w:rPr>
+        <w:t xml:space="preserve">incorpate a more complex api that displays the snow conditions and detail for each resort </w:t>
+      </w:r>
+    </w:p>
+    <w:p>
+      <w:pPr>
+        <w:numPr>
+          <w:ilvl w:val="0"/>
+          <w:numId w:val="32"/>
+        </w:numPr>
+        <w:spacing w:before="0" w:after="0" w:line="276"/>
+        <w:ind w:right="0" w:left="720" w:hanging="360"/>
+        <w:jc w:val="left"/>
+        <w:rPr>
+          <w:rFonts w:ascii="Arial" w:hAnsi="Arial" w:cs="Arial" w:eastAsia="Arial"/>
+          <w:i/>
+          <w:color w:val="auto"/>
+          <w:spacing w:val="0"/>
+          <w:position w:val="0"/>
+          <w:sz w:val="22"/>
+          <w:shd w:fill="auto" w:val="clear"/>
+        </w:rPr>
+      </w:pPr>
+      <w:r>
+        <w:rPr>
+          <w:rFonts w:ascii="Arial" w:hAnsi="Arial" w:cs="Arial" w:eastAsia="Arial"/>
+          <w:color w:val="auto"/>
+          <w:spacing w:val="0"/>
+          <w:position w:val="0"/>
+          <w:sz w:val="22"/>
+          <w:shd w:fill="auto" w:val="clear"/>
+        </w:rPr>
+        <w:t xml:space="preserve">api i found only has a 60 day free trial but has the the information I am trying to get </w:t>
+      </w:r>
+    </w:p>
+    <w:p>
+      <w:pPr>
+        <w:numPr>
+          <w:ilvl w:val="0"/>
+          <w:numId w:val="32"/>
+        </w:numPr>
+        <w:spacing w:before="0" w:after="0" w:line="276"/>
+        <w:ind w:right="0" w:left="720" w:hanging="360"/>
+        <w:jc w:val="left"/>
+        <w:rPr>
+          <w:rFonts w:ascii="Arial" w:hAnsi="Arial" w:cs="Arial" w:eastAsia="Arial"/>
+          <w:color w:val="auto"/>
+          <w:spacing w:val="0"/>
+          <w:position w:val="0"/>
+          <w:sz w:val="22"/>
+          <w:shd w:fill="auto" w:val="clear"/>
+        </w:rPr>
+      </w:pPr>
+      <w:r>
+        <w:rPr>
+          <w:rFonts w:ascii="Arial" w:hAnsi="Arial" w:cs="Arial" w:eastAsia="Arial"/>
+          <w:color w:val="auto"/>
+          <w:spacing w:val="0"/>
+          <w:position w:val="0"/>
+          <w:sz w:val="22"/>
+          <w:shd w:fill="auto" w:val="clear"/>
+        </w:rPr>
+        <w:t xml:space="preserve">in the future, I would like to use this api instead of the basic seven day forecast one I will use to create the initial version of this app</w:t>
+      </w:r>
+    </w:p>
+    <w:p>
+      <w:pPr>
+        <w:numPr>
+          <w:ilvl w:val="0"/>
+          <w:numId w:val="32"/>
+        </w:numPr>
+        <w:spacing w:before="0" w:after="0" w:line="276"/>
+        <w:ind w:right="0" w:left="720" w:hanging="360"/>
+        <w:jc w:val="left"/>
+        <w:rPr>
+          <w:rFonts w:ascii="Arial" w:hAnsi="Arial" w:cs="Arial" w:eastAsia="Arial"/>
+          <w:color w:val="auto"/>
+          <w:spacing w:val="0"/>
+          <w:position w:val="0"/>
+          <w:sz w:val="22"/>
+          <w:shd w:fill="auto" w:val="clear"/>
+        </w:rPr>
+      </w:pPr>
+      <w:hyperlink xmlns:r="http://schemas.openxmlformats.org/officeDocument/2006/relationships" r:id="docRId0">
+        <w:r>
+          <w:rPr>
+            <w:rFonts w:ascii="Arial" w:hAnsi="Arial" w:cs="Arial" w:eastAsia="Arial"/>
+            <w:color w:val="0000FF"/>
+            <w:spacing w:val="0"/>
+            <w:position w:val="0"/>
+            <w:sz w:val="22"/>
+            <w:u w:val="single"/>
+            <w:shd w:fill="auto" w:val="clear"/>
+          </w:rPr>
+          <w:t xml:space="preserve">https://www.worldweatheronline.com/developer/api/docs/ski-weather-api.aspx#qparameter</w:t>
+        </w:r>
+      </w:hyperlink>
     </w:p>
     <w:p>
       <w:pPr>
@@ -1597,22 +1723,32 @@
       <w:lvlText w:val="•"/>
     </w:lvl>
   </w:abstractNum>
+  <w:abstractNum w:abstractNumId="36">
+    <w:lvl w:ilvl="0">
+      <w:start w:val="1"/>
+      <w:numFmt w:val="bullet"/>
+      <w:lvlText w:val="•"/>
+    </w:lvl>
+  </w:abstractNum>
   <w:num w:numId="5">
+    <w:abstractNumId w:val="36"/>
+  </w:num>
+  <w:num w:numId="13">
     <w:abstractNumId w:val="30"/>
   </w:num>
-  <w:num w:numId="13">
+  <w:num w:numId="15">
     <w:abstractNumId w:val="24"/>
   </w:num>
-  <w:num w:numId="15">
+  <w:num w:numId="22">
     <w:abstractNumId w:val="18"/>
   </w:num>
-  <w:num w:numId="22">
+  <w:num w:numId="26">
     <w:abstractNumId w:val="12"/>
   </w:num>
-  <w:num w:numId="26">
+  <w:num w:numId="28">
     <w:abstractNumId w:val="6"/>
   </w:num>
-  <w:num w:numId="28">
+  <w:num w:numId="32">
     <w:abstractNumId w:val="0"/>
   </w:num>
 </w:numbering>

</xml_diff>

<commit_message>
Uploaded requriements doc and work with models
</commit_message>
<xml_diff>
--- a/Snowboard Community Project Requirements Doc.docx
+++ b/Snowboard Community Project Requirements Doc.docx
@@ -888,6 +888,37 @@
           <w:sz w:val="22"/>
           <w:shd w:fill="auto" w:val="clear"/>
         </w:rPr>
+        <w:t xml:space="preserve">User Email</w:t>
+      </w:r>
+    </w:p>
+    <w:p>
+      <w:pPr>
+        <w:numPr>
+          <w:ilvl w:val="0"/>
+          <w:numId w:val="15"/>
+        </w:numPr>
+        <w:spacing w:before="0" w:after="0" w:line="276"/>
+        <w:ind w:right="0" w:left="1440" w:hanging="360"/>
+        <w:jc w:val="left"/>
+        <w:rPr>
+          <w:rFonts w:ascii="Arial" w:hAnsi="Arial" w:cs="Arial" w:eastAsia="Arial"/>
+          <w:color w:val="auto"/>
+          <w:spacing w:val="0"/>
+          <w:position w:val="0"/>
+          <w:sz w:val="22"/>
+          <w:u w:val="single"/>
+          <w:shd w:fill="auto" w:val="clear"/>
+        </w:rPr>
+      </w:pPr>
+      <w:r>
+        <w:rPr>
+          <w:rFonts w:ascii="Arial" w:hAnsi="Arial" w:cs="Arial" w:eastAsia="Arial"/>
+          <w:color w:val="auto"/>
+          <w:spacing w:val="0"/>
+          <w:position w:val="0"/>
+          <w:sz w:val="22"/>
+          <w:shd w:fill="auto" w:val="clear"/>
+        </w:rPr>
         <w:t xml:space="preserve">User Name</w:t>
       </w:r>
     </w:p>
@@ -1074,7 +1105,7 @@
           <w:sz w:val="22"/>
           <w:shd w:fill="auto" w:val="clear"/>
         </w:rPr>
-        <w:t xml:space="preserve">API</w:t>
+        <w:t xml:space="preserve">Resort Name </w:t>
       </w:r>
     </w:p>
     <w:p>
@@ -1084,6 +1115,133 @@
           <w:numId w:val="15"/>
         </w:numPr>
         <w:spacing w:before="0" w:after="0" w:line="276"/>
+        <w:ind w:right="0" w:left="1440" w:hanging="360"/>
+        <w:jc w:val="left"/>
+        <w:rPr>
+          <w:rFonts w:ascii="Arial" w:hAnsi="Arial" w:cs="Arial" w:eastAsia="Arial"/>
+          <w:color w:val="auto"/>
+          <w:spacing w:val="0"/>
+          <w:position w:val="0"/>
+          <w:sz w:val="22"/>
+          <w:u w:val="single"/>
+          <w:shd w:fill="auto" w:val="clear"/>
+        </w:rPr>
+      </w:pPr>
+      <w:r>
+        <w:rPr>
+          <w:rFonts w:ascii="Arial" w:hAnsi="Arial" w:cs="Arial" w:eastAsia="Arial"/>
+          <w:color w:val="auto"/>
+          <w:spacing w:val="0"/>
+          <w:position w:val="0"/>
+          <w:sz w:val="22"/>
+          <w:shd w:fill="auto" w:val="clear"/>
+        </w:rPr>
+        <w:t xml:space="preserve">Resort Location </w:t>
+      </w:r>
+    </w:p>
+    <w:p>
+      <w:pPr>
+        <w:numPr>
+          <w:ilvl w:val="0"/>
+          <w:numId w:val="15"/>
+        </w:numPr>
+        <w:spacing w:before="0" w:after="0" w:line="276"/>
+        <w:ind w:right="0" w:left="1440" w:hanging="360"/>
+        <w:jc w:val="left"/>
+        <w:rPr>
+          <w:rFonts w:ascii="Arial" w:hAnsi="Arial" w:cs="Arial" w:eastAsia="Arial"/>
+          <w:color w:val="auto"/>
+          <w:spacing w:val="0"/>
+          <w:position w:val="0"/>
+          <w:sz w:val="22"/>
+          <w:u w:val="single"/>
+          <w:shd w:fill="auto" w:val="clear"/>
+        </w:rPr>
+      </w:pPr>
+      <w:r>
+        <w:rPr>
+          <w:rFonts w:ascii="Arial" w:hAnsi="Arial" w:cs="Arial" w:eastAsia="Arial"/>
+          <w:color w:val="auto"/>
+          <w:spacing w:val="0"/>
+          <w:position w:val="0"/>
+          <w:sz w:val="22"/>
+          <w:shd w:fill="auto" w:val="clear"/>
+        </w:rPr>
+        <w:t xml:space="preserve">Resort Elevation</w:t>
+      </w:r>
+    </w:p>
+    <w:p>
+      <w:pPr>
+        <w:numPr>
+          <w:ilvl w:val="0"/>
+          <w:numId w:val="15"/>
+        </w:numPr>
+        <w:spacing w:before="0" w:after="0" w:line="276"/>
+        <w:ind w:right="0" w:left="1440" w:hanging="360"/>
+        <w:jc w:val="left"/>
+        <w:rPr>
+          <w:rFonts w:ascii="Arial" w:hAnsi="Arial" w:cs="Arial" w:eastAsia="Arial"/>
+          <w:color w:val="auto"/>
+          <w:spacing w:val="0"/>
+          <w:position w:val="0"/>
+          <w:sz w:val="22"/>
+          <w:u w:val="single"/>
+          <w:shd w:fill="auto" w:val="clear"/>
+        </w:rPr>
+      </w:pPr>
+      <w:r>
+        <w:rPr>
+          <w:rFonts w:ascii="Arial" w:hAnsi="Arial" w:cs="Arial" w:eastAsia="Arial"/>
+          <w:color w:val="auto"/>
+          <w:spacing w:val="0"/>
+          <w:position w:val="0"/>
+          <w:sz w:val="22"/>
+          <w:shd w:fill="auto" w:val="clear"/>
+        </w:rPr>
+        <w:t xml:space="preserve">Current weather from api</w:t>
+      </w:r>
+    </w:p>
+    <w:p>
+      <w:pPr>
+        <w:numPr>
+          <w:ilvl w:val="0"/>
+          <w:numId w:val="15"/>
+        </w:numPr>
+        <w:spacing w:before="0" w:after="0" w:line="276"/>
+        <w:ind w:right="0" w:left="1440" w:hanging="360"/>
+        <w:jc w:val="left"/>
+        <w:rPr>
+          <w:rFonts w:ascii="Arial" w:hAnsi="Arial" w:cs="Arial" w:eastAsia="Arial"/>
+          <w:color w:val="auto"/>
+          <w:spacing w:val="0"/>
+          <w:position w:val="0"/>
+          <w:sz w:val="22"/>
+          <w:u w:val="single"/>
+          <w:shd w:fill="auto" w:val="clear"/>
+        </w:rPr>
+      </w:pPr>
+      <w:hyperlink xmlns:r="http://schemas.openxmlformats.org/officeDocument/2006/relationships" r:id="docRId0">
+        <w:r>
+          <w:rPr>
+            <w:rFonts w:ascii="Arial" w:hAnsi="Arial" w:cs="Arial" w:eastAsia="Arial"/>
+            <w:color w:val="0000FF"/>
+            <w:spacing w:val="0"/>
+            <w:position w:val="0"/>
+            <w:sz w:val="22"/>
+            <w:u w:val="single"/>
+            <w:shd w:fill="auto" w:val="clear"/>
+          </w:rPr>
+          <w:t xml:space="preserve">https://openweathermap.org/api/one-call-api</w:t>
+        </w:r>
+      </w:hyperlink>
+    </w:p>
+    <w:p>
+      <w:pPr>
+        <w:numPr>
+          <w:ilvl w:val="0"/>
+          <w:numId w:val="15"/>
+        </w:numPr>
+        <w:spacing w:before="0" w:after="0" w:line="276"/>
         <w:ind w:right="0" w:left="720" w:hanging="360"/>
         <w:jc w:val="left"/>
         <w:rPr>
@@ -1096,6 +1254,428 @@
           <w:shd w:fill="auto" w:val="clear"/>
         </w:rPr>
       </w:pPr>
+      <w:r>
+        <w:rPr>
+          <w:rFonts w:ascii="Arial" w:hAnsi="Arial" w:cs="Arial" w:eastAsia="Arial"/>
+          <w:color w:val="auto"/>
+          <w:spacing w:val="0"/>
+          <w:position w:val="0"/>
+          <w:sz w:val="22"/>
+          <w:shd w:fill="auto" w:val="clear"/>
+        </w:rPr>
+        <w:t xml:space="preserve">Forum MODEL </w:t>
+      </w:r>
+    </w:p>
+    <w:p>
+      <w:pPr>
+        <w:numPr>
+          <w:ilvl w:val="0"/>
+          <w:numId w:val="15"/>
+        </w:numPr>
+        <w:spacing w:before="0" w:after="0" w:line="276"/>
+        <w:ind w:right="0" w:left="1440" w:hanging="360"/>
+        <w:jc w:val="left"/>
+        <w:rPr>
+          <w:rFonts w:ascii="Arial" w:hAnsi="Arial" w:cs="Arial" w:eastAsia="Arial"/>
+          <w:color w:val="auto"/>
+          <w:spacing w:val="0"/>
+          <w:position w:val="0"/>
+          <w:sz w:val="22"/>
+          <w:u w:val="single"/>
+          <w:shd w:fill="auto" w:val="clear"/>
+        </w:rPr>
+      </w:pPr>
+      <w:r>
+        <w:rPr>
+          <w:rFonts w:ascii="Arial" w:hAnsi="Arial" w:cs="Arial" w:eastAsia="Arial"/>
+          <w:color w:val="auto"/>
+          <w:spacing w:val="0"/>
+          <w:position w:val="0"/>
+          <w:sz w:val="22"/>
+          <w:shd w:fill="auto" w:val="clear"/>
+        </w:rPr>
+        <w:t xml:space="preserve">List of Posts</w:t>
+      </w:r>
+    </w:p>
+    <w:p>
+      <w:pPr>
+        <w:numPr>
+          <w:ilvl w:val="0"/>
+          <w:numId w:val="15"/>
+        </w:numPr>
+        <w:spacing w:before="0" w:after="0" w:line="276"/>
+        <w:ind w:right="0" w:left="720" w:hanging="360"/>
+        <w:jc w:val="left"/>
+        <w:rPr>
+          <w:rFonts w:ascii="Arial" w:hAnsi="Arial" w:cs="Arial" w:eastAsia="Arial"/>
+          <w:color w:val="auto"/>
+          <w:spacing w:val="0"/>
+          <w:position w:val="0"/>
+          <w:sz w:val="22"/>
+          <w:u w:val="single"/>
+          <w:shd w:fill="auto" w:val="clear"/>
+        </w:rPr>
+      </w:pPr>
+      <w:r>
+        <w:rPr>
+          <w:rFonts w:ascii="Arial" w:hAnsi="Arial" w:cs="Arial" w:eastAsia="Arial"/>
+          <w:color w:val="auto"/>
+          <w:spacing w:val="0"/>
+          <w:position w:val="0"/>
+          <w:sz w:val="22"/>
+          <w:shd w:fill="auto" w:val="clear"/>
+        </w:rPr>
+        <w:t xml:space="preserve">Forum Post Model</w:t>
+      </w:r>
+    </w:p>
+    <w:p>
+      <w:pPr>
+        <w:numPr>
+          <w:ilvl w:val="0"/>
+          <w:numId w:val="15"/>
+        </w:numPr>
+        <w:spacing w:before="0" w:after="0" w:line="276"/>
+        <w:ind w:right="0" w:left="1440" w:hanging="360"/>
+        <w:jc w:val="left"/>
+        <w:rPr>
+          <w:rFonts w:ascii="Arial" w:hAnsi="Arial" w:cs="Arial" w:eastAsia="Arial"/>
+          <w:color w:val="auto"/>
+          <w:spacing w:val="0"/>
+          <w:position w:val="0"/>
+          <w:sz w:val="22"/>
+          <w:u w:val="single"/>
+          <w:shd w:fill="auto" w:val="clear"/>
+        </w:rPr>
+      </w:pPr>
+      <w:r>
+        <w:rPr>
+          <w:rFonts w:ascii="Arial" w:hAnsi="Arial" w:cs="Arial" w:eastAsia="Arial"/>
+          <w:color w:val="auto"/>
+          <w:spacing w:val="0"/>
+          <w:position w:val="0"/>
+          <w:sz w:val="22"/>
+          <w:shd w:fill="auto" w:val="clear"/>
+        </w:rPr>
+        <w:t xml:space="preserve">ID</w:t>
+      </w:r>
+    </w:p>
+    <w:p>
+      <w:pPr>
+        <w:numPr>
+          <w:ilvl w:val="0"/>
+          <w:numId w:val="15"/>
+        </w:numPr>
+        <w:spacing w:before="0" w:after="0" w:line="276"/>
+        <w:ind w:right="0" w:left="1440" w:hanging="360"/>
+        <w:jc w:val="left"/>
+        <w:rPr>
+          <w:rFonts w:ascii="Arial" w:hAnsi="Arial" w:cs="Arial" w:eastAsia="Arial"/>
+          <w:color w:val="auto"/>
+          <w:spacing w:val="0"/>
+          <w:position w:val="0"/>
+          <w:sz w:val="22"/>
+          <w:u w:val="single"/>
+          <w:shd w:fill="auto" w:val="clear"/>
+        </w:rPr>
+      </w:pPr>
+      <w:r>
+        <w:rPr>
+          <w:rFonts w:ascii="Arial" w:hAnsi="Arial" w:cs="Arial" w:eastAsia="Arial"/>
+          <w:color w:val="auto"/>
+          <w:spacing w:val="0"/>
+          <w:position w:val="0"/>
+          <w:sz w:val="22"/>
+          <w:shd w:fill="auto" w:val="clear"/>
+        </w:rPr>
+        <w:t xml:space="preserve">User ID</w:t>
+      </w:r>
+    </w:p>
+    <w:p>
+      <w:pPr>
+        <w:numPr>
+          <w:ilvl w:val="0"/>
+          <w:numId w:val="15"/>
+        </w:numPr>
+        <w:spacing w:before="0" w:after="0" w:line="276"/>
+        <w:ind w:right="0" w:left="1440" w:hanging="360"/>
+        <w:jc w:val="left"/>
+        <w:rPr>
+          <w:rFonts w:ascii="Arial" w:hAnsi="Arial" w:cs="Arial" w:eastAsia="Arial"/>
+          <w:color w:val="auto"/>
+          <w:spacing w:val="0"/>
+          <w:position w:val="0"/>
+          <w:sz w:val="22"/>
+          <w:u w:val="single"/>
+          <w:shd w:fill="auto" w:val="clear"/>
+        </w:rPr>
+      </w:pPr>
+      <w:r>
+        <w:rPr>
+          <w:rFonts w:ascii="Arial" w:hAnsi="Arial" w:cs="Arial" w:eastAsia="Arial"/>
+          <w:color w:val="auto"/>
+          <w:spacing w:val="0"/>
+          <w:position w:val="0"/>
+          <w:sz w:val="22"/>
+          <w:shd w:fill="auto" w:val="clear"/>
+        </w:rPr>
+        <w:t xml:space="preserve">Category</w:t>
+      </w:r>
+    </w:p>
+    <w:p>
+      <w:pPr>
+        <w:numPr>
+          <w:ilvl w:val="0"/>
+          <w:numId w:val="15"/>
+        </w:numPr>
+        <w:spacing w:before="0" w:after="0" w:line="276"/>
+        <w:ind w:right="0" w:left="1440" w:hanging="360"/>
+        <w:jc w:val="left"/>
+        <w:rPr>
+          <w:rFonts w:ascii="Arial" w:hAnsi="Arial" w:cs="Arial" w:eastAsia="Arial"/>
+          <w:color w:val="auto"/>
+          <w:spacing w:val="0"/>
+          <w:position w:val="0"/>
+          <w:sz w:val="22"/>
+          <w:u w:val="single"/>
+          <w:shd w:fill="auto" w:val="clear"/>
+        </w:rPr>
+      </w:pPr>
+      <w:r>
+        <w:rPr>
+          <w:rFonts w:ascii="Arial" w:hAnsi="Arial" w:cs="Arial" w:eastAsia="Arial"/>
+          <w:color w:val="auto"/>
+          <w:spacing w:val="0"/>
+          <w:position w:val="0"/>
+          <w:sz w:val="22"/>
+          <w:shd w:fill="auto" w:val="clear"/>
+        </w:rPr>
+        <w:t xml:space="preserve">Post </w:t>
+      </w:r>
+    </w:p>
+    <w:p>
+      <w:pPr>
+        <w:spacing w:before="0" w:after="0" w:line="276"/>
+        <w:ind w:right="0" w:left="0" w:firstLine="0"/>
+        <w:jc w:val="left"/>
+        <w:rPr>
+          <w:rFonts w:ascii="Arial" w:hAnsi="Arial" w:cs="Arial" w:eastAsia="Arial"/>
+          <w:color w:val="auto"/>
+          <w:spacing w:val="0"/>
+          <w:position w:val="0"/>
+          <w:sz w:val="22"/>
+          <w:u w:val="single"/>
+          <w:shd w:fill="auto" w:val="clear"/>
+        </w:rPr>
+      </w:pPr>
+    </w:p>
+    <w:p>
+      <w:pPr>
+        <w:spacing w:before="0" w:after="0" w:line="276"/>
+        <w:ind w:right="0" w:left="0" w:firstLine="0"/>
+        <w:jc w:val="left"/>
+        <w:rPr>
+          <w:rFonts w:ascii="Arial" w:hAnsi="Arial" w:cs="Arial" w:eastAsia="Arial"/>
+          <w:color w:val="auto"/>
+          <w:spacing w:val="0"/>
+          <w:position w:val="0"/>
+          <w:sz w:val="22"/>
+          <w:shd w:fill="auto" w:val="clear"/>
+        </w:rPr>
+      </w:pPr>
+      <w:r>
+        <w:rPr>
+          <w:rFonts w:ascii="Arial" w:hAnsi="Arial" w:cs="Arial" w:eastAsia="Arial"/>
+          <w:color w:val="auto"/>
+          <w:spacing w:val="0"/>
+          <w:position w:val="0"/>
+          <w:sz w:val="22"/>
+          <w:shd w:fill="auto" w:val="clear"/>
+        </w:rPr>
+        <w:t xml:space="preserve">Enpoints</w:t>
+      </w:r>
+    </w:p>
+    <w:p>
+      <w:pPr>
+        <w:spacing w:before="0" w:after="0" w:line="276"/>
+        <w:ind w:right="0" w:left="0" w:firstLine="0"/>
+        <w:jc w:val="left"/>
+        <w:rPr>
+          <w:rFonts w:ascii="Arial" w:hAnsi="Arial" w:cs="Arial" w:eastAsia="Arial"/>
+          <w:color w:val="auto"/>
+          <w:spacing w:val="0"/>
+          <w:position w:val="0"/>
+          <w:sz w:val="22"/>
+          <w:shd w:fill="auto" w:val="clear"/>
+        </w:rPr>
+      </w:pPr>
+    </w:p>
+    <w:p>
+      <w:pPr>
+        <w:numPr>
+          <w:ilvl w:val="0"/>
+          <w:numId w:val="24"/>
+        </w:numPr>
+        <w:spacing w:before="0" w:after="0" w:line="276"/>
+        <w:ind w:right="0" w:left="720" w:hanging="360"/>
+        <w:jc w:val="left"/>
+        <w:rPr>
+          <w:rFonts w:ascii="Arial" w:hAnsi="Arial" w:cs="Arial" w:eastAsia="Arial"/>
+          <w:color w:val="auto"/>
+          <w:spacing w:val="0"/>
+          <w:position w:val="0"/>
+          <w:sz w:val="22"/>
+          <w:u w:val="single"/>
+          <w:shd w:fill="auto" w:val="clear"/>
+        </w:rPr>
+      </w:pPr>
+      <w:r>
+        <w:rPr>
+          <w:rFonts w:ascii="Arial" w:hAnsi="Arial" w:cs="Arial" w:eastAsia="Arial"/>
+          <w:color w:val="auto"/>
+          <w:spacing w:val="0"/>
+          <w:position w:val="0"/>
+          <w:sz w:val="22"/>
+          <w:u w:val="single"/>
+          <w:shd w:fill="auto" w:val="clear"/>
+        </w:rPr>
+        <w:t xml:space="preserve">Add/edit/delete post</w:t>
+      </w:r>
+    </w:p>
+    <w:p>
+      <w:pPr>
+        <w:numPr>
+          <w:ilvl w:val="0"/>
+          <w:numId w:val="24"/>
+        </w:numPr>
+        <w:spacing w:before="0" w:after="0" w:line="276"/>
+        <w:ind w:right="0" w:left="720" w:hanging="360"/>
+        <w:jc w:val="left"/>
+        <w:rPr>
+          <w:rFonts w:ascii="Arial" w:hAnsi="Arial" w:cs="Arial" w:eastAsia="Arial"/>
+          <w:color w:val="auto"/>
+          <w:spacing w:val="0"/>
+          <w:position w:val="0"/>
+          <w:sz w:val="22"/>
+          <w:u w:val="single"/>
+          <w:shd w:fill="auto" w:val="clear"/>
+        </w:rPr>
+      </w:pPr>
+      <w:r>
+        <w:rPr>
+          <w:rFonts w:ascii="Arial" w:hAnsi="Arial" w:cs="Arial" w:eastAsia="Arial"/>
+          <w:color w:val="auto"/>
+          <w:spacing w:val="0"/>
+          <w:position w:val="0"/>
+          <w:sz w:val="22"/>
+          <w:shd w:fill="auto" w:val="clear"/>
+        </w:rPr>
+        <w:t xml:space="preserve">User should be able to add/edit/and delete only their posts </w:t>
+      </w:r>
+    </w:p>
+    <w:p>
+      <w:pPr>
+        <w:numPr>
+          <w:ilvl w:val="0"/>
+          <w:numId w:val="24"/>
+        </w:numPr>
+        <w:spacing w:before="0" w:after="0" w:line="276"/>
+        <w:ind w:right="0" w:left="720" w:hanging="360"/>
+        <w:jc w:val="left"/>
+        <w:rPr>
+          <w:rFonts w:ascii="Arial" w:hAnsi="Arial" w:cs="Arial" w:eastAsia="Arial"/>
+          <w:color w:val="auto"/>
+          <w:spacing w:val="0"/>
+          <w:position w:val="0"/>
+          <w:sz w:val="22"/>
+          <w:u w:val="single"/>
+          <w:shd w:fill="auto" w:val="clear"/>
+        </w:rPr>
+      </w:pPr>
+      <w:r>
+        <w:rPr>
+          <w:rFonts w:ascii="Arial" w:hAnsi="Arial" w:cs="Arial" w:eastAsia="Arial"/>
+          <w:color w:val="auto"/>
+          <w:spacing w:val="0"/>
+          <w:position w:val="0"/>
+          <w:sz w:val="22"/>
+          <w:shd w:fill="auto" w:val="clear"/>
+        </w:rPr>
+        <w:t xml:space="preserve">Add/Edit/And delete resort </w:t>
+      </w:r>
+      <w:r>
+        <w:rPr>
+          <w:rFonts w:ascii="Arial" w:hAnsi="Arial" w:cs="Arial" w:eastAsia="Arial"/>
+          <w:color w:val="auto"/>
+          <w:spacing w:val="0"/>
+          <w:position w:val="0"/>
+          <w:sz w:val="22"/>
+          <w:u w:val="single"/>
+          <w:shd w:fill="auto" w:val="clear"/>
+        </w:rPr>
+        <w:t xml:space="preserve">(Admin)</w:t>
+      </w:r>
+    </w:p>
+    <w:p>
+      <w:pPr>
+        <w:numPr>
+          <w:ilvl w:val="0"/>
+          <w:numId w:val="24"/>
+        </w:numPr>
+        <w:spacing w:before="0" w:after="0" w:line="276"/>
+        <w:ind w:right="0" w:left="720" w:hanging="360"/>
+        <w:jc w:val="left"/>
+        <w:rPr>
+          <w:rFonts w:ascii="Arial" w:hAnsi="Arial" w:cs="Arial" w:eastAsia="Arial"/>
+          <w:color w:val="auto"/>
+          <w:spacing w:val="0"/>
+          <w:position w:val="0"/>
+          <w:sz w:val="22"/>
+          <w:u w:val="single"/>
+          <w:shd w:fill="auto" w:val="clear"/>
+        </w:rPr>
+      </w:pPr>
+      <w:r>
+        <w:rPr>
+          <w:rFonts w:ascii="Arial" w:hAnsi="Arial" w:cs="Arial" w:eastAsia="Arial"/>
+          <w:color w:val="auto"/>
+          <w:spacing w:val="0"/>
+          <w:position w:val="0"/>
+          <w:sz w:val="22"/>
+          <w:shd w:fill="auto" w:val="clear"/>
+        </w:rPr>
+        <w:t xml:space="preserve">Add Friend (user)</w:t>
+      </w:r>
+    </w:p>
+    <w:p>
+      <w:pPr>
+        <w:numPr>
+          <w:ilvl w:val="0"/>
+          <w:numId w:val="24"/>
+        </w:numPr>
+        <w:spacing w:before="0" w:after="0" w:line="276"/>
+        <w:ind w:right="0" w:left="720" w:hanging="360"/>
+        <w:jc w:val="left"/>
+        <w:rPr>
+          <w:rFonts w:ascii="Arial" w:hAnsi="Arial" w:cs="Arial" w:eastAsia="Arial"/>
+          <w:color w:val="auto"/>
+          <w:spacing w:val="0"/>
+          <w:position w:val="0"/>
+          <w:sz w:val="22"/>
+          <w:u w:val="single"/>
+          <w:shd w:fill="auto" w:val="clear"/>
+        </w:rPr>
+      </w:pPr>
+      <w:r>
+        <w:rPr>
+          <w:rFonts w:ascii="Arial" w:hAnsi="Arial" w:cs="Arial" w:eastAsia="Arial"/>
+          <w:color w:val="auto"/>
+          <w:spacing w:val="0"/>
+          <w:position w:val="0"/>
+          <w:sz w:val="22"/>
+          <w:shd w:fill="auto" w:val="clear"/>
+        </w:rPr>
+        <w:t xml:space="preserve">Add resort to favorites (user)</w:t>
+      </w:r>
     </w:p>
     <w:p>
       <w:pPr>
@@ -1174,7 +1754,7 @@
       <w:pPr>
         <w:numPr>
           <w:ilvl w:val="0"/>
-          <w:numId w:val="22"/>
+          <w:numId w:val="27"/>
         </w:numPr>
         <w:spacing w:before="0" w:after="0" w:line="276"/>
         <w:ind w:right="0" w:left="720" w:hanging="360"/>
@@ -1295,7 +1875,7 @@
       <w:pPr>
         <w:numPr>
           <w:ilvl w:val="0"/>
-          <w:numId w:val="26"/>
+          <w:numId w:val="31"/>
         </w:numPr>
         <w:spacing w:before="240" w:after="240" w:line="240"/>
         <w:ind w:right="0" w:left="720" w:hanging="360"/>
@@ -1357,7 +1937,7 @@
       <w:pPr>
         <w:numPr>
           <w:ilvl w:val="0"/>
-          <w:numId w:val="28"/>
+          <w:numId w:val="33"/>
         </w:numPr>
         <w:spacing w:before="0" w:after="0" w:line="276"/>
         <w:ind w:right="0" w:left="720" w:hanging="360"/>
@@ -1509,7 +2089,7 @@
       <w:pPr>
         <w:numPr>
           <w:ilvl w:val="0"/>
-          <w:numId w:val="32"/>
+          <w:numId w:val="37"/>
         </w:numPr>
         <w:spacing w:before="0" w:after="0" w:line="276"/>
         <w:ind w:right="0" w:left="720" w:hanging="360"/>
@@ -1540,7 +2120,7 @@
       <w:pPr>
         <w:numPr>
           <w:ilvl w:val="0"/>
-          <w:numId w:val="32"/>
+          <w:numId w:val="37"/>
         </w:numPr>
         <w:spacing w:before="0" w:after="0" w:line="276"/>
         <w:ind w:right="0" w:left="720" w:hanging="360"/>
@@ -1571,7 +2151,7 @@
       <w:pPr>
         <w:numPr>
           <w:ilvl w:val="0"/>
-          <w:numId w:val="32"/>
+          <w:numId w:val="37"/>
         </w:numPr>
         <w:spacing w:before="0" w:after="0" w:line="276"/>
         <w:ind w:right="0" w:left="720" w:hanging="360"/>
@@ -1601,7 +2181,7 @@
       <w:pPr>
         <w:numPr>
           <w:ilvl w:val="0"/>
-          <w:numId w:val="32"/>
+          <w:numId w:val="37"/>
         </w:numPr>
         <w:spacing w:before="0" w:after="0" w:line="276"/>
         <w:ind w:right="0" w:left="720" w:hanging="360"/>
@@ -1615,7 +2195,7 @@
           <w:shd w:fill="auto" w:val="clear"/>
         </w:rPr>
       </w:pPr>
-      <w:hyperlink xmlns:r="http://schemas.openxmlformats.org/officeDocument/2006/relationships" r:id="docRId0">
+      <w:hyperlink xmlns:r="http://schemas.openxmlformats.org/officeDocument/2006/relationships" r:id="docRId1">
         <w:r>
           <w:rPr>
             <w:rFonts w:ascii="Arial" w:hAnsi="Arial" w:cs="Arial" w:eastAsia="Arial"/>
@@ -1730,25 +2310,35 @@
       <w:lvlText w:val="•"/>
     </w:lvl>
   </w:abstractNum>
+  <w:abstractNum w:abstractNumId="42">
+    <w:lvl w:ilvl="0">
+      <w:start w:val="1"/>
+      <w:numFmt w:val="bullet"/>
+      <w:lvlText w:val="•"/>
+    </w:lvl>
+  </w:abstractNum>
   <w:num w:numId="5">
+    <w:abstractNumId w:val="42"/>
+  </w:num>
+  <w:num w:numId="13">
     <w:abstractNumId w:val="36"/>
   </w:num>
-  <w:num w:numId="13">
+  <w:num w:numId="15">
     <w:abstractNumId w:val="30"/>
   </w:num>
-  <w:num w:numId="15">
+  <w:num w:numId="24">
     <w:abstractNumId w:val="24"/>
   </w:num>
-  <w:num w:numId="22">
+  <w:num w:numId="27">
     <w:abstractNumId w:val="18"/>
   </w:num>
-  <w:num w:numId="26">
+  <w:num w:numId="31">
     <w:abstractNumId w:val="12"/>
   </w:num>
-  <w:num w:numId="28">
+  <w:num w:numId="33">
     <w:abstractNumId w:val="6"/>
   </w:num>
-  <w:num w:numId="32">
+  <w:num w:numId="37">
     <w:abstractNumId w:val="0"/>
   </w:num>
 </w:numbering>

</xml_diff>